<commit_message>
week 2 exercise 1 upload
</commit_message>
<xml_diff>
--- a/exercises projects/week_1/Exercise_1.docx
+++ b/exercises projects/week_1/Exercise_1.docx
@@ -4,7 +4,12 @@
   <w:body>
     <w:p>
       <w:r>
-        <w:t>Exercises:</w:t>
+        <w:t>Exercise</w:t>
+      </w:r>
+      <w:bookmarkStart w:id="0" w:name="_GoBack"/>
+      <w:bookmarkEnd w:id="0"/>
+      <w:r>
+        <w:t>:</w:t>
       </w:r>
     </w:p>
     <w:p>
@@ -209,10 +214,7 @@
       </w:r>
     </w:p>
     <w:p/>
-    <w:p>
-      <w:bookmarkStart w:id="0" w:name="_GoBack"/>
-      <w:bookmarkEnd w:id="0"/>
-    </w:p>
+    <w:p/>
     <w:p>
       <w:pPr>
         <w:pStyle w:val="ListParagraph"/>
@@ -302,9 +304,6 @@
       <w:pPr>
         <w:pStyle w:val="ListParagraph"/>
         <w:ind w:left="1080"/>
-        <w:rPr>
-          <w:rFonts w:hint="eastAsia"/>
-        </w:rPr>
       </w:pPr>
     </w:p>
     <w:sectPr>

</xml_diff>